<commit_message>
update date format in week3
</commit_message>
<xml_diff>
--- a/notes/week3.docx
+++ b/notes/week3.docx
@@ -40,12 +40,6 @@
       <w:pPr>
         <w:pStyle w:val="Date"/>
       </w:pPr>
-      <w:r>
-        <w:t xml:space="preserve">15:54</w:t>
-      </w:r>
-      <w:r>
-        <w:t xml:space="preserve"> </w:t>
-      </w:r>
       <w:r>
         <w:t xml:space="preserve">17</w:t>
       </w:r>
@@ -3398,7 +3392,7 @@
     </w:lvl>
   </w:abstractNum>
   <w:abstractNum w:abstractNumId="990">
-    <w:nsid w:val="dc29b4f0"/>
+    <w:nsid w:val="a3c9a81c"/>
     <w:multiLevelType w:val="multilevel"/>
     <w:lvl w:ilvl="0">
       <w:numFmt w:val="bullet"/>
@@ -3479,7 +3473,7 @@
     </w:lvl>
   </w:abstractNum>
   <w:abstractNum w:abstractNumId="991">
-    <w:nsid w:val="52380a0a"/>
+    <w:nsid w:val="2c068d4a"/>
     <w:multiLevelType w:val="multilevel"/>
     <w:lvl w:ilvl="0">
       <w:numFmt w:val="bullet"/>

</xml_diff>

<commit_message>
weeks 3, 4, announce
</commit_message>
<xml_diff>
--- a/notes/week3.docx
+++ b/notes/week3.docx
@@ -19,7 +19,7 @@
         <w:t xml:space="preserve"> </w:t>
       </w:r>
       <w:r>
-        <w:t xml:space="preserve">modules</w:t>
+        <w:t xml:space="preserve">debugging</w:t>
       </w:r>
     </w:p>
     <w:p>
@@ -41,7 +41,7 @@
         <w:pStyle w:val="Date"/>
       </w:pPr>
       <w:r>
-        <w:t xml:space="preserve">17</w:t>
+        <w:t xml:space="preserve">23</w:t>
       </w:r>
       <w:r>
         <w:t xml:space="preserve"> </w:t>
@@ -248,7 +248,7 @@
       <w:bookmarkStart w:id="23" w:name="return-values"/>
       <w:bookmarkEnd w:id="23"/>
       <w:r>
-        <w:t xml:space="preserve">Return values</w:t>
+        <w:t xml:space="preserve">return values</w:t>
       </w:r>
     </w:p>
     <w:p>
@@ -586,19 +586,19 @@
         <w:rPr>
           <w:rStyle w:val="NormalTok"/>
         </w:rPr>
-        <w:t xml:space="preserve">,add_one(x),</w:t>
+        <w:t xml:space="preserve">,add_one(z),</w:t>
       </w:r>
       <w:r>
         <w:rPr>
           <w:rStyle w:val="StringTok"/>
         </w:rPr>
-        <w:t xml:space="preserve">", x="</w:t>
-      </w:r>
-      <w:r>
-        <w:rPr>
-          <w:rStyle w:val="NormalTok"/>
-        </w:rPr>
-        <w:t xml:space="preserve">,x)</w:t>
+        <w:t xml:space="preserve">", z="</w:t>
+      </w:r>
+      <w:r>
+        <w:rPr>
+          <w:rStyle w:val="NormalTok"/>
+        </w:rPr>
+        <w:t xml:space="preserve">,z)</w:t>
       </w:r>
     </w:p>
     <w:p>
@@ -609,7 +609,7 @@
         <w:rPr>
           <w:rStyle w:val="VerbatimChar"/>
         </w:rPr>
-        <w:t xml:space="preserve">## add_one= 3 , x= 2</w:t>
+        <w:t xml:space="preserve">## add_one= 3 , z= 2</w:t>
       </w:r>
     </w:p>
     <w:p>
@@ -657,8 +657,44 @@
       <w:pPr>
         <w:pStyle w:val="Heading2"/>
       </w:pPr>
-      <w:bookmarkStart w:id="26" w:name="mutability-and-functions"/>
+      <w:bookmarkStart w:id="26" w:name="return"/>
       <w:bookmarkEnd w:id="26"/>
+      <w:r>
+        <w:rPr>
+          <w:rStyle w:val="VerbatimChar"/>
+        </w:rPr>
+        <w:t xml:space="preserve">return()</w:t>
+      </w:r>
+    </w:p>
+    <w:p>
+      <w:pPr>
+        <w:pStyle w:val="FirstParagraph"/>
+      </w:pPr>
+      <w:r>
+        <w:t xml:space="preserve">The</w:t>
+      </w:r>
+      <w:r>
+        <w:t xml:space="preserve"> </w:t>
+      </w:r>
+      <w:r>
+        <w:rPr>
+          <w:rStyle w:val="VerbatimChar"/>
+        </w:rPr>
+        <w:t xml:space="preserve">return()</w:t>
+      </w:r>
+      <w:r>
+        <w:t xml:space="preserve"> </w:t>
+      </w:r>
+      <w:r>
+        <w:t xml:space="preserve">statement exits the function immediately.</w:t>
+      </w:r>
+    </w:p>
+    <w:p>
+      <w:pPr>
+        <w:pStyle w:val="Heading2"/>
+      </w:pPr>
+      <w:bookmarkStart w:id="27" w:name="mutability-and-functions"/>
+      <w:bookmarkEnd w:id="27"/>
       <w:r>
         <w:t xml:space="preserve">mutability and functions</w:t>
       </w:r>
@@ -691,7 +727,7 @@
                     </pic:cNvPicPr>
                   </pic:nvPicPr>
                   <pic:blipFill>
-                    <a:blip r:embed="rId27"/>
+                    <a:blip r:embed="rId28"/>
                     <a:stretch>
                       <a:fillRect/>
                     </a:stretch>
@@ -959,6 +995,23 @@
         <w:pStyle w:val="FirstParagraph"/>
       </w:pPr>
       <w:r>
+        <w:rPr>
+          <w:rStyle w:val="VerbatimChar"/>
+        </w:rPr>
+        <w:t xml:space="preserve">None</w:t>
+      </w:r>
+      <w:r>
+        <w:t xml:space="preserve"> </w:t>
+      </w:r>
+      <w:r>
+        <w:t xml:space="preserve">is a special word in Python.</w:t>
+      </w:r>
+    </w:p>
+    <w:p>
+      <w:pPr>
+        <w:pStyle w:val="BodyText"/>
+      </w:pPr>
+      <w:r>
         <w:t xml:space="preserve">With:</w:t>
       </w:r>
     </w:p>
@@ -1162,8 +1215,8 @@
       <w:pPr>
         <w:pStyle w:val="Heading2"/>
       </w:pPr>
-      <w:bookmarkStart w:id="28" w:name="optional-arguments"/>
-      <w:bookmarkEnd w:id="28"/>
+      <w:bookmarkStart w:id="29" w:name="optional-arguments"/>
+      <w:bookmarkEnd w:id="29"/>
       <w:r>
         <w:t xml:space="preserve">optional arguments</w:t>
       </w:r>
@@ -1232,8 +1285,8 @@
       <w:pPr>
         <w:pStyle w:val="Heading2"/>
       </w:pPr>
-      <w:bookmarkStart w:id="29" w:name="docstrings"/>
-      <w:bookmarkEnd w:id="29"/>
+      <w:bookmarkStart w:id="30" w:name="docstrings"/>
+      <w:bookmarkEnd w:id="30"/>
       <w:r>
         <w:t xml:space="preserve">Docstrings</w:t>
       </w:r>
@@ -1343,8 +1396,8 @@
       <w:pPr>
         <w:pStyle w:val="Heading2"/>
       </w:pPr>
-      <w:bookmarkStart w:id="30" w:name="example"/>
-      <w:bookmarkEnd w:id="30"/>
+      <w:bookmarkStart w:id="31" w:name="example"/>
+      <w:bookmarkEnd w:id="31"/>
       <w:r>
         <w:t xml:space="preserve">Example</w:t>
       </w:r>
@@ -1610,8 +1663,8 @@
       <w:pPr>
         <w:pStyle w:val="Heading2"/>
       </w:pPr>
-      <w:bookmarkStart w:id="31" w:name="retrieving-docstring"/>
-      <w:bookmarkEnd w:id="31"/>
+      <w:bookmarkStart w:id="32" w:name="retrieving-docstring"/>
+      <w:bookmarkEnd w:id="32"/>
       <w:r>
         <w:t xml:space="preserve">retrieving docstring</w:t>
       </w:r>
@@ -1783,8 +1836,8 @@
       <w:pPr>
         <w:pStyle w:val="Heading1"/>
       </w:pPr>
-      <w:bookmarkStart w:id="32" w:name="errors"/>
-      <w:bookmarkEnd w:id="32"/>
+      <w:bookmarkStart w:id="33" w:name="errors"/>
+      <w:bookmarkEnd w:id="33"/>
       <w:r>
         <w:t xml:space="preserve">Errors</w:t>
       </w:r>
@@ -1793,8 +1846,8 @@
       <w:pPr>
         <w:pStyle w:val="Heading2"/>
       </w:pPr>
-      <w:bookmarkStart w:id="33" w:name="example-code-to-work-with"/>
-      <w:bookmarkEnd w:id="33"/>
+      <w:bookmarkStart w:id="34" w:name="example-code-to-work-with"/>
+      <w:bookmarkEnd w:id="34"/>
       <w:r>
         <w:t xml:space="preserve">Example code to work with</w:t>
       </w:r>
@@ -1803,8 +1856,8 @@
       <w:pPr>
         <w:pStyle w:val="Heading2"/>
       </w:pPr>
-      <w:bookmarkStart w:id="34" w:name="types-of-errors"/>
-      <w:bookmarkEnd w:id="34"/>
+      <w:bookmarkStart w:id="35" w:name="types-of-errors"/>
+      <w:bookmarkEnd w:id="35"/>
       <w:r>
         <w:t xml:space="preserve">Types of errors</w:t>
       </w:r>
@@ -1852,7 +1905,7 @@
       <w:r>
         <w:t xml:space="preserve"> </w:t>
       </w:r>
-      <w:hyperlink r:id="rId35">
+      <w:hyperlink r:id="rId36">
         <w:r>
           <w:rPr>
             <w:rStyle w:val="Hyperlink"/>
@@ -1899,7 +1952,7 @@
       <w:r>
         <w:t xml:space="preserve"> </w:t>
       </w:r>
-      <w:hyperlink r:id="rId36">
+      <w:hyperlink r:id="rId37">
         <w:r>
           <w:rPr>
             <w:rStyle w:val="Hyperlink"/>
@@ -1997,7 +2050,7 @@
       <w:r>
         <w:t xml:space="preserve"> </w:t>
       </w:r>
-      <w:hyperlink r:id="rId37">
+      <w:hyperlink r:id="rId38">
         <w:r>
           <w:rPr>
             <w:rStyle w:val="Hyperlink"/>
@@ -2263,9 +2316,12 @@
     </w:p>
     <w:p>
       <w:pPr>
-        <w:pStyle w:val="BodyText"/>
-      </w:pPr>
-      <w:hyperlink r:id="rId38">
+        <w:numPr>
+          <w:numId w:val="1012"/>
+          <w:ilvl w:val="0"/>
+        </w:numPr>
+      </w:pPr>
+      <w:hyperlink r:id="rId39">
         <w:r>
           <w:rPr>
             <w:rStyle w:val="Hyperlink"/>
@@ -2276,7 +2332,6 @@
     </w:p>
     <w:p>
       <w:pPr>
-        <w:pStyle w:val="Compact"/>
         <w:numPr>
           <w:numId w:val="1012"/>
           <w:ilvl w:val="0"/>
@@ -2463,7 +2518,7 @@
           <w:ilvl w:val="0"/>
         </w:numPr>
       </w:pPr>
-      <w:hyperlink r:id="rId39">
+      <w:hyperlink r:id="rId40">
         <w:r>
           <w:rPr>
             <w:rStyle w:val="Hyperlink"/>
@@ -2480,7 +2535,7 @@
           <w:ilvl w:val="0"/>
         </w:numPr>
       </w:pPr>
-      <w:hyperlink r:id="rId40">
+      <w:hyperlink r:id="rId41">
         <w:r>
           <w:rPr>
             <w:rStyle w:val="Hyperlink"/>
@@ -2505,8 +2560,8 @@
       <w:pPr>
         <w:pStyle w:val="Heading2"/>
       </w:pPr>
-      <w:bookmarkStart w:id="41" w:name="error-messages"/>
-      <w:bookmarkEnd w:id="41"/>
+      <w:bookmarkStart w:id="42" w:name="error-messages"/>
+      <w:bookmarkEnd w:id="42"/>
       <w:r>
         <w:t xml:space="preserve">Error messages</w:t>
       </w:r>
@@ -2554,8 +2609,8 @@
       <w:pPr>
         <w:pStyle w:val="Heading2"/>
       </w:pPr>
-      <w:bookmarkStart w:id="42" w:name="debugging"/>
-      <w:bookmarkEnd w:id="42"/>
+      <w:bookmarkStart w:id="43" w:name="debugging"/>
+      <w:bookmarkEnd w:id="43"/>
       <w:r>
         <w:t xml:space="preserve">Debugging</w:t>
       </w:r>
@@ -2723,8 +2778,8 @@
       <w:pPr>
         <w:pStyle w:val="Heading2"/>
       </w:pPr>
-      <w:bookmarkStart w:id="43" w:name="searching-forasking-for-help"/>
-      <w:bookmarkEnd w:id="43"/>
+      <w:bookmarkStart w:id="44" w:name="searching-forasking-for-help"/>
+      <w:bookmarkEnd w:id="44"/>
       <w:r>
         <w:t xml:space="preserve">Searching for/asking for help</w:t>
       </w:r>
@@ -2733,8 +2788,8 @@
       <w:pPr>
         <w:pStyle w:val="Heading2"/>
       </w:pPr>
-      <w:bookmarkStart w:id="44" w:name="searching-for-help"/>
-      <w:bookmarkEnd w:id="44"/>
+      <w:bookmarkStart w:id="45" w:name="searching-for-help"/>
+      <w:bookmarkEnd w:id="45"/>
       <w:r>
         <w:t xml:space="preserve">Searching for help</w:t>
       </w:r>
@@ -2767,8 +2822,8 @@
       <w:pPr>
         <w:pStyle w:val="Heading2"/>
       </w:pPr>
-      <w:bookmarkStart w:id="45" w:name="asking-for-help"/>
-      <w:bookmarkEnd w:id="45"/>
+      <w:bookmarkStart w:id="46" w:name="asking-for-help"/>
+      <w:bookmarkEnd w:id="46"/>
       <w:r>
         <w:t xml:space="preserve">Asking for help</w:t>
       </w:r>
@@ -2820,7 +2875,7 @@
       <w:r>
         <w:t xml:space="preserve">(</w:t>
       </w:r>
-      <w:hyperlink r:id="rId46">
+      <w:hyperlink r:id="rId47">
         <w:r>
           <w:rPr>
             <w:rStyle w:val="Hyperlink"/>
@@ -2836,6 +2891,28 @@
       <w:pPr>
         <w:pStyle w:val="Compact"/>
         <w:numPr>
+          <w:numId w:val="1019"/>
+          <w:ilvl w:val="1"/>
+        </w:numPr>
+      </w:pPr>
+      <w:r>
+        <w:t xml:space="preserve">what have you tried?</w:t>
+      </w:r>
+      <w:r>
+        <w:t xml:space="preserve"> </w:t>
+      </w:r>
+      <w:hyperlink r:id="rId48">
+        <w:r>
+          <w:rPr>
+            <w:rStyle w:val="Hyperlink"/>
+          </w:rPr>
+          <w:t xml:space="preserve">lmgtfy</w:t>
+        </w:r>
+      </w:hyperlink>
+    </w:p>
+    <w:p>
+      <w:pPr>
+        <w:numPr>
           <w:numId w:val="1018"/>
           <w:ilvl w:val="0"/>
         </w:numPr>
@@ -2896,8 +2973,8 @@
       <w:pPr>
         <w:pStyle w:val="Heading2"/>
       </w:pPr>
-      <w:bookmarkStart w:id="47" w:name="testing"/>
-      <w:bookmarkEnd w:id="47"/>
+      <w:bookmarkStart w:id="49" w:name="testing"/>
+      <w:bookmarkEnd w:id="49"/>
       <w:r>
         <w:t xml:space="preserve">Testing</w:t>
       </w:r>
@@ -2991,7 +3068,7 @@
       <w:r>
         <w:t xml:space="preserve">Random tests (</w:t>
       </w:r>
-      <w:hyperlink r:id="rId48">
+      <w:hyperlink r:id="rId50">
         <w:r>
           <w:rPr>
             <w:rStyle w:val="Hyperlink"/>
@@ -3155,7 +3232,7 @@
       <w:r>
         <w:t xml:space="preserve"> </w:t>
       </w:r>
-      <w:hyperlink r:id="rId49">
+      <w:hyperlink r:id="rId51">
         <w:r>
           <w:rPr>
             <w:rStyle w:val="Hyperlink"/>
@@ -3210,8 +3287,8 @@
       <w:pPr>
         <w:pStyle w:val="Heading2"/>
       </w:pPr>
-      <w:bookmarkStart w:id="50" w:name="additional-resources"/>
-      <w:bookmarkEnd w:id="50"/>
+      <w:bookmarkStart w:id="52" w:name="additional-resources"/>
+      <w:bookmarkEnd w:id="52"/>
       <w:r>
         <w:t xml:space="preserve">Additional resources</w:t>
       </w:r>
@@ -3224,7 +3301,7 @@
           <w:ilvl w:val="0"/>
         </w:numPr>
       </w:pPr>
-      <w:hyperlink r:id="rId51">
+      <w:hyperlink r:id="rId53">
         <w:r>
           <w:rPr>
             <w:rStyle w:val="Hyperlink"/>
@@ -3241,7 +3318,7 @@
           <w:ilvl w:val="0"/>
         </w:numPr>
       </w:pPr>
-      <w:hyperlink r:id="rId52">
+      <w:hyperlink r:id="rId54">
         <w:r>
           <w:rPr>
             <w:rStyle w:val="Hyperlink"/>
@@ -3258,7 +3335,7 @@
           <w:ilvl w:val="0"/>
         </w:numPr>
       </w:pPr>
-      <w:hyperlink r:id="rId53">
+      <w:hyperlink r:id="rId55">
         <w:r>
           <w:rPr>
             <w:rStyle w:val="Hyperlink"/>
@@ -3275,7 +3352,7 @@
           <w:ilvl w:val="0"/>
         </w:numPr>
       </w:pPr>
-      <w:hyperlink r:id="rId54">
+      <w:hyperlink r:id="rId56">
         <w:r>
           <w:rPr>
             <w:rStyle w:val="Hyperlink"/>
@@ -3392,7 +3469,7 @@
     </w:lvl>
   </w:abstractNum>
   <w:abstractNum w:abstractNumId="990">
-    <w:nsid w:val="a3c9a81c"/>
+    <w:nsid w:val="f1969b19"/>
     <w:multiLevelType w:val="multilevel"/>
     <w:lvl w:ilvl="0">
       <w:numFmt w:val="bullet"/>
@@ -3473,7 +3550,7 @@
     </w:lvl>
   </w:abstractNum>
   <w:abstractNum w:abstractNumId="991">
-    <w:nsid w:val="2c068d4a"/>
+    <w:nsid w:val="e8be9615"/>
     <w:multiLevelType w:val="multilevel"/>
     <w:lvl w:ilvl="0">
       <w:numFmt w:val="bullet"/>

</xml_diff>